<commit_message>
add more shit for gas and diesel
</commit_message>
<xml_diff>
--- a/Docs/HG_NotaDeCredito.docx
+++ b/Docs/HG_NotaDeCredito.docx
@@ -101,6 +101,7 @@
             </w:placeholder>
             <w15:dataBinding w:prefixMappings="xmlns:ns0='urn:microsoft-dynamics-nav/reports/HG_NotaDeCredito/50895/' " w:xpath="/ns0:NavWordReportXmlPart[1]/ns0:Company_Information[1]/ns0:Name[1]" w:storeItemID="{5CBC181B-56DF-40CB-8180-0A709118D9EA}"/>
           </w:sdtPr>
+          <w:sdtEndPr/>
           <w:sdtContent>
             <w:tc>
               <w:tcPr>
@@ -113,10 +114,6 @@
                 </w:pPr>
                 <w:proofErr w:type="spellStart"/>
                 <w:r>
-                  <w:rPr>
-                    <w:b/>
-                    <w:bCs/>
-                  </w:rPr>
                   <w:t>Name</w:t>
                 </w:r>
                 <w:proofErr w:type="spellEnd"/>
@@ -221,6 +218,7 @@
             </w:placeholder>
             <w15:dataBinding w:prefixMappings="xmlns:ns0='urn:microsoft-dynamics-nav/reports/HG_NotaDeCredito/50895/' " w:xpath="/ns0:NavWordReportXmlPart[1]/ns0:NCTimbradas[1]/ns0:Fecha[1]" w:storeItemID="{5CBC181B-56DF-40CB-8180-0A709118D9EA}"/>
           </w:sdtPr>
+          <w:sdtEndPr/>
           <w:sdtContent>
             <w:tc>
               <w:tcPr>
@@ -262,6 +260,7 @@
               </w:placeholder>
               <w15:dataBinding w:prefixMappings="xmlns:ns0='urn:microsoft-dynamics-nav/reports/HG_NotaDeCredito/50895/' " w:xpath="/ns0:NavWordReportXmlPart[1]/ns0:Company_Information[1]/ns0:Address[1]" w:storeItemID="{5CBC181B-56DF-40CB-8180-0A709118D9EA}"/>
             </w:sdtPr>
+            <w:sdtEndPr/>
             <w:sdtContent>
               <w:p>
                 <w:pPr>
@@ -406,6 +405,7 @@
                 </w:placeholder>
                 <w15:dataBinding w:prefixMappings="xmlns:ns0='urn:microsoft-dynamics-nav/reports/HG_NotaDeCredito/50895/' " w:xpath="/ns0:NavWordReportXmlPart[1]/ns0:Company_Information[1]/ns0:RFCEmisor[1]" w:storeItemID="{5CBC181B-56DF-40CB-8180-0A709118D9EA}"/>
               </w:sdtPr>
+              <w:sdtEndPr/>
               <w:sdtContent>
                 <w:proofErr w:type="spellStart"/>
                 <w:r>
@@ -439,6 +439,7 @@
                 </w:placeholder>
                 <w15:dataBinding w:prefixMappings="xmlns:ns0='urn:microsoft-dynamics-nav/reports/HG_NotaDeCredito/50895/' " w:xpath="/ns0:NavWordReportXmlPart[1]/ns0:NCTimbradas[1]/ns0:RegimenFiscal[1]" w:storeItemID="{5CBC181B-56DF-40CB-8180-0A709118D9EA}"/>
               </w:sdtPr>
+              <w:sdtEndPr/>
               <w:sdtContent>
                 <w:proofErr w:type="spellStart"/>
                 <w:r>
@@ -640,6 +641,7 @@
             </w:placeholder>
             <w15:dataBinding w:prefixMappings="xmlns:ns0='urn:microsoft-dynamics-nav/reports/HG_NotaDeCredito/50895/' " w:xpath="/ns0:NavWordReportXmlPart[1]/ns0:Cliente[1]/ns0:BilltoName[1]" w:storeItemID="{5CBC181B-56DF-40CB-8180-0A709118D9EA}"/>
           </w:sdtPr>
+          <w:sdtEndPr/>
           <w:sdtContent>
             <w:tc>
               <w:tcPr>
@@ -693,6 +695,7 @@
             </w:placeholder>
             <w15:dataBinding w:prefixMappings="xmlns:ns0='urn:microsoft-dynamics-nav/reports/HG_NotaDeCredito/50895/' " w:xpath="/ns0:NavWordReportXmlPart[1]/ns0:NCTimbradas[1]/ns0:tipoDeComprobante[1]" w:storeItemID="{5CBC181B-56DF-40CB-8180-0A709118D9EA}"/>
           </w:sdtPr>
+          <w:sdtEndPr/>
           <w:sdtContent>
             <w:tc>
               <w:tcPr>
@@ -763,6 +766,7 @@
             </w:placeholder>
             <w15:dataBinding w:prefixMappings="xmlns:ns0='urn:microsoft-dynamics-nav/reports/HG_NotaDeCredito/50895/' " w:xpath="/ns0:NavWordReportXmlPart[1]/ns0:NCTimbradas[1]/ns0:RfcReceptor[1]" w:storeItemID="{5CBC181B-56DF-40CB-8180-0A709118D9EA}"/>
           </w:sdtPr>
+          <w:sdtEndPr/>
           <w:sdtContent>
             <w:tc>
               <w:tcPr>
@@ -874,6 +878,7 @@
             </w:placeholder>
             <w15:dataBinding w:prefixMappings="xmlns:ns0='urn:microsoft-dynamics-nav/reports/HG_NotaDeCredito/50895/' " w:xpath="/ns0:NavWordReportXmlPart[1]/ns0:NCTimbradas[1]/ns0:UsoCFDI[1]" w:storeItemID="{5CBC181B-56DF-40CB-8180-0A709118D9EA}"/>
           </w:sdtPr>
+          <w:sdtEndPr/>
           <w:sdtContent>
             <w:tc>
               <w:tcPr>
@@ -927,6 +932,7 @@
             </w:placeholder>
             <w15:dataBinding w:prefixMappings="xmlns:ns0='urn:microsoft-dynamics-nav/reports/HG_NotaDeCredito/50895/' " w:xpath="/ns0:NavWordReportXmlPart[1]/ns0:NCTimbradas[1]/ns0:Metododepago[1]" w:storeItemID="{5CBC181B-56DF-40CB-8180-0A709118D9EA}"/>
           </w:sdtPr>
+          <w:sdtEndPr/>
           <w:sdtContent>
             <w:tc>
               <w:tcPr>
@@ -1093,6 +1099,7 @@
             </w:placeholder>
             <w15:dataBinding w:prefixMappings="xmlns:ns0='urn:microsoft-dynamics-nav/reports/HG_NotaDeCredito/50895/' " w:xpath="/ns0:NavWordReportXmlPart[1]/ns0:NCTimbradas[1]/ns0:FormaDePago[1]" w:storeItemID="{5CBC181B-56DF-40CB-8180-0A709118D9EA}"/>
           </w:sdtPr>
+          <w:sdtEndPr/>
           <w:sdtContent>
             <w:tc>
               <w:tcPr>
@@ -1229,6 +1236,7 @@
             </w:placeholder>
             <w15:dataBinding w:prefixMappings="xmlns:ns0='urn:microsoft-dynamics-nav/reports/HG_NotaDeCredito/50895/' " w:xpath="/ns0:NavWordReportXmlPart[1]/ns0:NCTimbradas[1]/ns0:Folio[1]" w:storeItemID="{5CBC181B-56DF-40CB-8180-0A709118D9EA}"/>
           </w:sdtPr>
+          <w:sdtEndPr/>
           <w:sdtContent>
             <w:tc>
               <w:tcPr>
@@ -1334,7 +1342,6 @@
             <w:rPr>
               <w:sz w:val="16"/>
               <w:szCs w:val="16"/>
-              <w:lang w:val="en-US"/>
             </w:rPr>
             <w:id w:val="-573899343"/>
             <w:placeholder>
@@ -1342,6 +1349,7 @@
             </w:placeholder>
             <w15:dataBinding w:prefixMappings="xmlns:ns0='urn:microsoft-dynamics-nav/reports/HG_NotaDeCredito/50895/' " w:xpath="/ns0:NavWordReportXmlPart[1]/ns0:NCTimbradas[1]/ns0:Moneda[1]" w:storeItemID="{5CBC181B-56DF-40CB-8180-0A709118D9EA}"/>
           </w:sdtPr>
+          <w:sdtEndPr/>
           <w:sdtContent>
             <w:tc>
               <w:tcPr>
@@ -1357,16 +1365,13 @@
                     <w:lang w:val="en-US"/>
                   </w:rPr>
                 </w:pPr>
-                <w:proofErr w:type="spellStart"/>
                 <w:r>
                   <w:rPr>
                     <w:sz w:val="16"/>
                     <w:szCs w:val="16"/>
-                    <w:lang w:val="en-US"/>
                   </w:rPr>
                   <w:t>Moneda</w:t>
                 </w:r>
-                <w:proofErr w:type="spellEnd"/>
               </w:p>
             </w:tc>
           </w:sdtContent>
@@ -1391,7 +1396,6 @@
             <w:rPr>
               <w:sz w:val="14"/>
               <w:szCs w:val="14"/>
-              <w:lang w:val="en-US"/>
             </w:rPr>
             <w:id w:val="1824861037"/>
             <w:placeholder>
@@ -1399,6 +1403,7 @@
             </w:placeholder>
             <w15:dataBinding w:prefixMappings="xmlns:ns0='urn:microsoft-dynamics-nav/reports/HG_NotaDeCredito/50895/' " w:xpath="/ns0:NavWordReportXmlPart[1]/ns0:Cliente[1]/ns0:GetWorkDescription[1]" w:storeItemID="{5CBC181B-56DF-40CB-8180-0A709118D9EA}"/>
           </w:sdtPr>
+          <w:sdtEndPr/>
           <w:sdtContent>
             <w:tc>
               <w:tcPr>
@@ -1419,7 +1424,6 @@
                   <w:rPr>
                     <w:sz w:val="14"/>
                     <w:szCs w:val="14"/>
-                    <w:lang w:val="en-US"/>
                   </w:rPr>
                   <w:t>GetWorkDescription</w:t>
                 </w:r>
@@ -1472,6 +1476,7 @@
             </w:placeholder>
             <w15:dataBinding w:prefixMappings="xmlns:ns0='urn:microsoft-dynamics-nav/reports/HG_NotaDeCredito/50895/' " w:xpath="/ns0:NavWordReportXmlPart[1]/ns0:NCTimbradas[1]/ns0:TipoCambio[1]" w:storeItemID="{5CBC181B-56DF-40CB-8180-0A709118D9EA}"/>
           </w:sdtPr>
+          <w:sdtEndPr/>
           <w:sdtContent>
             <w:tc>
               <w:tcPr>
@@ -2123,6 +2128,7 @@
           </w:tcPr>
           <w:p>
             <w:pPr>
+              <w:jc w:val="center"/>
               <w:rPr>
                 <w:b/>
                 <w:bCs/>
@@ -2174,6 +2180,7 @@
           </w:p>
           <w:p>
             <w:pPr>
+              <w:jc w:val="center"/>
               <w:rPr>
                 <w:b/>
                 <w:bCs/>
@@ -2342,6 +2349,7 @@
                 </w:placeholder>
                 <w15:dataBinding w:prefixMappings="xmlns:ns0='urn:microsoft-dynamics-nav/reports/HG_NotaDeCredito/50895/' " w:xpath="/ns0:NavWordReportXmlPart[1]/ns0:NCTimbradas[1]/ns0:Subtotal[1]" w:storeItemID="{5CBC181B-56DF-40CB-8180-0A709118D9EA}"/>
               </w:sdtPr>
+              <w:sdtEndPr/>
               <w:sdtContent>
                 <w:r>
                   <w:rPr>
@@ -2472,6 +2480,7 @@
                 </w:placeholder>
                 <w15:dataBinding w:prefixMappings="xmlns:ns0='urn:microsoft-dynamics-nav/reports/HG_NotaDeCredito/50895/' " w:xpath="/ns0:NavWordReportXmlPart[1]/ns0:NCTimbradas[1]/ns0:DescuentoTotal[1]" w:storeItemID="{5CBC181B-56DF-40CB-8180-0A709118D9EA}"/>
               </w:sdtPr>
+              <w:sdtEndPr/>
               <w:sdtContent>
                 <w:proofErr w:type="spellStart"/>
                 <w:r>
@@ -2606,6 +2615,7 @@
                 </w:placeholder>
                 <w15:dataBinding w:prefixMappings="xmlns:ns0='urn:microsoft-dynamics-nav/reports/HG_NotaDeCredito/50895/' " w:xpath="/ns0:NavWordReportXmlPart[1]/ns0:NCTimbradas[1]/ns0:IVA[1]" w:storeItemID="{5CBC181B-56DF-40CB-8180-0A709118D9EA}"/>
               </w:sdtPr>
+              <w:sdtEndPr/>
               <w:sdtContent>
                 <w:r>
                   <w:rPr>
@@ -2731,6 +2741,7 @@
                 </w:placeholder>
                 <w15:dataBinding w:prefixMappings="xmlns:ns0='urn:microsoft-dynamics-nav/reports/HG_NotaDeCredito/50895/' " w:xpath="/ns0:NavWordReportXmlPart[1]/ns0:NCTimbradas[1]/ns0:Total[1]" w:storeItemID="{5CBC181B-56DF-40CB-8180-0A709118D9EA}"/>
               </w:sdtPr>
+              <w:sdtEndPr/>
               <w:sdtContent>
                 <w:r>
                   <w:rPr>
@@ -2831,6 +2842,7 @@
             </w:placeholder>
             <w15:dataBinding w:prefixMappings="xmlns:ns0='urn:microsoft-dynamics-nav/reports/HG_NotaDeCredito/50895/' " w:xpath="/ns0:NavWordReportXmlPart[1]/ns0:NCTimbradas[1]/ns0:CantidadLetra[1]" w:storeItemID="{5CBC181B-56DF-40CB-8180-0A709118D9EA}"/>
           </w:sdtPr>
+          <w:sdtEndPr/>
           <w:sdtContent>
             <w:tc>
               <w:tcPr>
@@ -2973,6 +2985,7 @@
             </w:placeholder>
             <w15:dataBinding w:prefixMappings="xmlns:ns0='urn:microsoft-dynamics-nav/reports/HG_NotaDeCredito/50895/' " w:xpath="/ns0:NavWordReportXmlPart[1]/ns0:NCTimbradas[1]/ns0:SelloDigitalCFD[1]" w:storeItemID="{5CBC181B-56DF-40CB-8180-0A709118D9EA}"/>
           </w:sdtPr>
+          <w:sdtEndPr/>
           <w:sdtContent>
             <w:tc>
               <w:tcPr>
@@ -2994,10 +3007,8 @@
                 <w:proofErr w:type="spellStart"/>
                 <w:r>
                   <w:rPr>
-                    <w:b/>
-                    <w:bCs/>
-                    <w:sz w:val="12"/>
-                    <w:szCs w:val="12"/>
+                    <w:sz w:val="16"/>
+                    <w:szCs w:val="16"/>
                   </w:rPr>
                   <w:t>SelloDigitalCFD</w:t>
                 </w:r>
@@ -3065,6 +3076,7 @@
             </w:placeholder>
             <w15:dataBinding w:prefixMappings="xmlns:ns0='urn:microsoft-dynamics-nav/reports/HG_NotaDeCredito/50895/' " w:xpath="/ns0:NavWordReportXmlPart[1]/ns0:NCTimbradas[1]/ns0:SelloSAT[1]" w:storeItemID="{5CBC181B-56DF-40CB-8180-0A709118D9EA}"/>
           </w:sdtPr>
+          <w:sdtEndPr/>
           <w:sdtContent>
             <w:tc>
               <w:tcPr>
@@ -3078,10 +3090,6 @@
                 </w:pPr>
                 <w:proofErr w:type="spellStart"/>
                 <w:r>
-                  <w:rPr>
-                    <w:sz w:val="12"/>
-                    <w:szCs w:val="12"/>
-                  </w:rPr>
                   <w:t>SelloSAT</w:t>
                 </w:r>
                 <w:proofErr w:type="spellEnd"/>
@@ -3099,12 +3107,13 @@
             <w:rPr>
               <w:noProof/>
             </w:rPr>
+            <w:alias w:val="#Nav: /NCTimbradas/temp"/>
+            <w:tag w:val="#Nav: HG_NotaDeCredito/50895"/>
             <w:id w:val="-1002898214"/>
             <w:dataBinding w:prefixMappings="xmlns:ns0='urn:microsoft-dynamics-nav/reports/HG_NotaDeCredito/50895/'" w:xpath="/ns0:NavWordReportXmlPart[1]/ns0:NCTimbradas[1]/ns0:temp[1]" w:storeItemID="{5CBC181B-56DF-40CB-8180-0A709118D9EA}"/>
             <w:picture/>
-            <w:alias w:val="#Nav: /NCTimbradas/temp"/>
-            <w:tag w:val="#Nav: HG_NotaDeCredito/50895"/>
           </w:sdtPr>
+          <w:sdtEndPr/>
           <w:sdtContent>
             <w:tc>
               <w:tcPr>
@@ -3237,6 +3246,7 @@
             </w:placeholder>
             <w15:dataBinding w:prefixMappings="xmlns:ns0='urn:microsoft-dynamics-nav/reports/HG_NotaDeCredito/50895/' " w:xpath="/ns0:NavWordReportXmlPart[1]/ns0:NCTimbradas[1]/ns0:CertificadoCadena[1]" w:storeItemID="{5CBC181B-56DF-40CB-8180-0A709118D9EA}"/>
           </w:sdtPr>
+          <w:sdtEndPr/>
           <w:sdtContent>
             <w:tc>
               <w:tcPr>
@@ -3329,6 +3339,7 @@
             </w:placeholder>
             <w15:dataBinding w:prefixMappings="xmlns:ns0='urn:microsoft-dynamics-nav/reports/HG_NotaDeCredito/50895/' " w:xpath="/ns0:NavWordReportXmlPart[1]/ns0:NCTimbradas[1]/ns0:FechaTimbrado[1]" w:storeItemID="{5CBC181B-56DF-40CB-8180-0A709118D9EA}"/>
           </w:sdtPr>
+          <w:sdtEndPr/>
           <w:sdtContent>
             <w:tc>
               <w:tcPr>
@@ -3396,6 +3407,7 @@
             </w:placeholder>
             <w15:dataBinding w:prefixMappings="xmlns:ns0='urn:microsoft-dynamics-nav/reports/HG_NotaDeCredito/50895/' " w:xpath="/ns0:NavWordReportXmlPart[1]/ns0:NCTimbradas[1]/ns0:UUID[1]" w:storeItemID="{5CBC181B-56DF-40CB-8180-0A709118D9EA}"/>
           </w:sdtPr>
+          <w:sdtEndPr/>
           <w:sdtContent>
             <w:tc>
               <w:tcPr>
@@ -3487,6 +3499,7 @@
             </w:placeholder>
             <w15:dataBinding w:prefixMappings="xmlns:ns0='urn:microsoft-dynamics-nav/reports/HG_NotaDeCredito/50895/' " w:xpath="/ns0:NavWordReportXmlPart[1]/ns0:NCTimbradas[1]/ns0:NoCertificadoSAT[1]" w:storeItemID="{5CBC181B-56DF-40CB-8180-0A709118D9EA}"/>
           </w:sdtPr>
+          <w:sdtEndPr/>
           <w:sdtContent>
             <w:tc>
               <w:tcPr>
@@ -3566,6 +3579,7 @@
             </w:placeholder>
             <w15:dataBinding w:prefixMappings="xmlns:ns0='urn:microsoft-dynamics-nav/reports/HG_NotaDeCredito/50895/' " w:xpath="/ns0:NavWordReportXmlPart[1]/ns0:NCTimbradas[1]/ns0:RFCprovedor[1]" w:storeItemID="{5CBC181B-56DF-40CB-8180-0A709118D9EA}"/>
           </w:sdtPr>
+          <w:sdtEndPr/>
           <w:sdtContent>
             <w:tc>
               <w:tcPr>
@@ -3659,6 +3673,7 @@
             </w:placeholder>
             <w15:dataBinding w:prefixMappings="xmlns:ns0='urn:microsoft-dynamics-nav/reports/HG_NotaDeCredito/50895/' " w:xpath="/ns0:NavWordReportXmlPart[1]/ns0:NCTimbradas[1]/ns0:NoCertificado[1]" w:storeItemID="{5CBC181B-56DF-40CB-8180-0A709118D9EA}"/>
           </w:sdtPr>
+          <w:sdtEndPr/>
           <w:sdtContent>
             <w:tc>
               <w:tcPr>
@@ -4695,6 +4710,7 @@
     <w:rsid w:val="005C3514"/>
     <w:rsid w:val="00790E10"/>
     <w:rsid w:val="00805C7E"/>
+    <w:rsid w:val="00C061DE"/>
     <w:rsid w:val="00CB5FBA"/>
     <w:rsid w:val="00E82A12"/>
   </w:rsids>

</xml_diff>